<commit_message>
Thêm hướng dẫn chi tiết
</commit_message>
<xml_diff>
--- a/docs/SINNO_HuongDanCaiDat.docx
+++ b/docs/SINNO_HuongDanCaiDat.docx
@@ -3947,27 +3947,14 @@
       <w:r>
         <w:t xml:space="preserve"> </w:t>
       </w:r>
-      <w:r>
-        <w:fldChar w:fldCharType="begin"/>
-      </w:r>
-      <w:r>
-        <w:instrText xml:space="preserve"> SEQ Hình \* ARABIC </w:instrText>
-      </w:r>
-      <w:r>
-        <w:fldChar w:fldCharType="separate"/>
-      </w:r>
-      <w:r>
-        <w:rPr>
-          <w:noProof/>
-        </w:rPr>
-        <w:t>1</w:t>
-      </w:r>
-      <w:r>
-        <w:rPr>
-          <w:noProof/>
-        </w:rPr>
-        <w:fldChar w:fldCharType="end"/>
-      </w:r>
+      <w:fldSimple w:instr=" SEQ Hình \* ARABIC ">
+        <w:r>
+          <w:rPr>
+            <w:noProof/>
+          </w:rPr>
+          <w:t>1</w:t>
+        </w:r>
+      </w:fldSimple>
       <w:r>
         <w:t xml:space="preserve">. Giao </w:t>
       </w:r>
@@ -5830,27 +5817,14 @@
       <w:r>
         <w:t xml:space="preserve"> </w:t>
       </w:r>
-      <w:r>
-        <w:fldChar w:fldCharType="begin"/>
-      </w:r>
-      <w:r>
-        <w:instrText xml:space="preserve"> SEQ Hình \* ARABIC </w:instrText>
-      </w:r>
-      <w:r>
-        <w:fldChar w:fldCharType="separate"/>
-      </w:r>
-      <w:r>
-        <w:rPr>
-          <w:noProof/>
-        </w:rPr>
-        <w:t>3</w:t>
-      </w:r>
-      <w:r>
-        <w:rPr>
-          <w:noProof/>
-        </w:rPr>
-        <w:fldChar w:fldCharType="end"/>
-      </w:r>
+      <w:fldSimple w:instr=" SEQ Hình \* ARABIC ">
+        <w:r>
+          <w:rPr>
+            <w:noProof/>
+          </w:rPr>
+          <w:t>3</w:t>
+        </w:r>
+      </w:fldSimple>
       <w:r>
         <w:t xml:space="preserve">. </w:t>
       </w:r>
@@ -11731,31 +11705,22 @@
         </w:tc>
       </w:tr>
     </w:tbl>
+    <w:p/>
     <w:p>
       <w:pPr>
         <w:pStyle w:val="Heading3"/>
+      </w:pPr>
+      <w:bookmarkStart w:id="9" w:name="_Toc58406589"/>
+      <w:r>
         <w:rPr>
           <w:noProof/>
         </w:rPr>
-      </w:pPr>
-    </w:p>
-    <w:p>
-      <w:pPr>
-        <w:pStyle w:val="Heading3"/>
-      </w:pPr>
-      <w:bookmarkStart w:id="9" w:name="_Toc58406589"/>
-      <w:r>
-        <w:rPr>
-          <w:noProof/>
-        </w:rPr>
         <w:t>Suspendisse dui purus, scelerisque at, vulputate vitae, pretium mattis, nunc</w:t>
       </w:r>
-      <w:proofErr w:type="gramStart"/>
       <w:r>
         <w:t>?</w:t>
       </w:r>
       <w:bookmarkEnd w:id="9"/>
-      <w:proofErr w:type="gramEnd"/>
     </w:p>
     <w:p>
       <w:r>
@@ -16426,14 +16391,14 @@
         <v:path o:extrusionok="f" gradientshapeok="t" o:connecttype="rect"/>
         <o:lock v:ext="edit" aspectratio="t"/>
       </v:shapetype>
-      <v:shape id="_x0000_i1342" type="#_x0000_t75" alt="Shape&#10;&#10;Description automatically generated" style="width:15.05pt;height:15.05pt;visibility:visible;mso-wrap-style:square" o:bullet="t">
+      <v:shape id="_x0000_i1092" type="#_x0000_t75" alt="Shape&#10;&#10;Description automatically generated" style="width:15pt;height:15pt;visibility:visible;mso-wrap-style:square" o:bullet="t">
         <v:imagedata r:id="rId1" o:title="Shape&#10;&#10;Description automatically generated"/>
       </v:shape>
     </w:pict>
   </w:numPicBullet>
   <w:numPicBullet w:numPicBulletId="1">
     <w:pict>
-      <v:shape id="_x0000_i1343" type="#_x0000_t75" alt="Home" style="width:13.4pt;height:13.4pt;visibility:visible" o:gfxdata="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" o:bullet="t">
+      <v:shape id="_x0000_i1093" type="#_x0000_t75" alt="Home" style="width:13.25pt;height:13.25pt;visibility:visible" o:gfxdata="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" o:bullet="t">
         <v:imagedata r:id="rId2" o:title="" croptop="-2632f" cropbottom="-1842f"/>
       </v:shape>
     </w:pict>

</xml_diff>